<commit_message>
Some new change in branch
</commit_message>
<xml_diff>
--- a/helloWorld.docx
+++ b/helloWorld.docx
@@ -11,6 +11,12 @@
     <w:p>
       <w:r>
         <w:t>Now in Branch_1 one !!!</w:t>
+      </w:r>
+    </w:p>
+    <w:p/>
+    <w:p>
+      <w:r>
+        <w:t>Some changes in the branch to be made here !!!!</w:t>
       </w:r>
     </w:p>
     <w:sectPr>

</xml_diff>